<commit_message>
Updated word document with my changes
</commit_message>
<xml_diff>
--- a/Milestone 5 work/Changes Made.docx
+++ b/Milestone 5 work/Changes Made.docx
@@ -41,15 +41,7 @@
         </w:numPr>
       </w:pPr>
       <w:r>
-        <w:t xml:space="preserve">I updated the </w:t>
-      </w:r>
-      <w:proofErr w:type="spellStart"/>
-      <w:r>
-        <w:t>InitialLoad.SQL</w:t>
-      </w:r>
-      <w:proofErr w:type="spellEnd"/>
-      <w:r>
-        <w:t xml:space="preserve"> to reflect this</w:t>
+        <w:t>I updated the InitialLoad.SQL to reflect this</w:t>
       </w:r>
     </w:p>
     <w:p>
@@ -75,11 +67,9 @@
       <w:r>
         <w:t>Updated the View “</w:t>
       </w:r>
-      <w:proofErr w:type="spellStart"/>
       <w:r>
         <w:t>EquipmentProfitViewWithRentals</w:t>
       </w:r>
-      <w:proofErr w:type="spellEnd"/>
       <w:r>
         <w:t xml:space="preserve">” </w:t>
       </w:r>
@@ -107,11 +97,9 @@
       <w:r>
         <w:t>Updated the View “</w:t>
       </w:r>
-      <w:proofErr w:type="spellStart"/>
       <w:r>
         <w:t>EquipmentAgeAndInventoryStatus</w:t>
       </w:r>
-      <w:proofErr w:type="spellEnd"/>
       <w:r>
         <w:t>” to order the results better</w:t>
       </w:r>
@@ -127,11 +115,9 @@
       <w:r>
         <w:t>Created view “</w:t>
       </w:r>
-      <w:proofErr w:type="spellStart"/>
       <w:r>
         <w:t>BookingSummaryByTripAndRegion</w:t>
       </w:r>
-      <w:proofErr w:type="spellEnd"/>
       <w:r>
         <w:t>” for us to call instead of having the full query in code</w:t>
       </w:r>
@@ -147,27 +133,15 @@
       <w:r>
         <w:t xml:space="preserve">Updated </w:t>
       </w:r>
-      <w:proofErr w:type="spellStart"/>
-      <w:r>
-        <w:t>print_</w:t>
-      </w:r>
-      <w:proofErr w:type="gramStart"/>
-      <w:r>
-        <w:t>table</w:t>
-      </w:r>
-      <w:proofErr w:type="spellEnd"/>
-      <w:r>
-        <w:t xml:space="preserve">  so</w:t>
-      </w:r>
-      <w:proofErr w:type="gramEnd"/>
-      <w:r>
-        <w:t xml:space="preserve"> it uses </w:t>
-      </w:r>
-      <w:proofErr w:type="spellStart"/>
+      <w:r>
+        <w:t>print_table</w:t>
+      </w:r>
+      <w:r>
+        <w:t xml:space="preserve">  so it uses </w:t>
+      </w:r>
       <w:r>
         <w:t>PrettyTable</w:t>
       </w:r>
-      <w:proofErr w:type="spellEnd"/>
       <w:r>
         <w:t xml:space="preserve"> to output information</w:t>
       </w:r>
@@ -181,10 +155,33 @@
         </w:numPr>
       </w:pPr>
       <w:r>
-        <w:br/>
+        <w:t>Updated fmt_value function so it correctly finds the columns that need to be dates and currency and formats correctly.</w:t>
       </w:r>
     </w:p>
-    <w:p/>
+    <w:p>
+      <w:pPr>
+        <w:pStyle w:val="ListParagraph"/>
+        <w:numPr>
+          <w:ilvl w:val="0"/>
+          <w:numId w:val="1"/>
+        </w:numPr>
+      </w:pPr>
+      <w:r>
+        <w:t>Updated our booking summary report so it shows changes in bookings for trips over time for each region instead of just a report of all trips.</w:t>
+      </w:r>
+    </w:p>
+    <w:p>
+      <w:pPr>
+        <w:pStyle w:val="ListParagraph"/>
+        <w:numPr>
+          <w:ilvl w:val="0"/>
+          <w:numId w:val="1"/>
+        </w:numPr>
+      </w:pPr>
+      <w:r>
+        <w:t>Updated the InitialLoad.sql to better illustrate the Booking Summary Report with more data.</w:t>
+      </w:r>
+    </w:p>
     <w:sectPr>
       <w:pgSz w:w="12240" w:h="15840"/>
       <w:pgMar w:top="1440" w:right="1440" w:bottom="1440" w:left="1440" w:header="720" w:footer="720" w:gutter="0"/>
@@ -919,6 +916,7 @@
   <w:style w:type="character" w:default="1" w:styleId="DefaultParagraphFont">
     <w:name w:val="Default Paragraph Font"/>
     <w:uiPriority w:val="1"/>
+    <w:semiHidden/>
     <w:unhideWhenUsed/>
   </w:style>
   <w:style w:type="table" w:default="1" w:styleId="TableNormal">

</xml_diff>